<commit_message>
Adicionado arquivo desmistificação algoritmos, exercicio de conectivos lógicos e arquivo comandos git complementado
</commit_message>
<xml_diff>
--- a/catia-sousa/exercicios-conectivos-logicos.docx
+++ b/catia-sousa/exercicios-conectivos-logicos.docx
@@ -282,8 +282,6 @@
               </w:rPr>
               <w:t>P</w:t>
             </w:r>
-            <w:bookmarkStart w:id="0" w:name="_GoBack"/>
-            <w:bookmarkEnd w:id="0"/>
             <w:r>
               <w:rPr>
                 <w:b/>
@@ -913,7 +911,12 @@
         <w:pStyle w:val="PargrafodaLista"/>
       </w:pPr>
       <w:r>
-        <w:t>c)</w:t>
+        <w:t>d</w:t>
+      </w:r>
+      <w:bookmarkStart w:id="0" w:name="_GoBack"/>
+      <w:bookmarkEnd w:id="0"/>
+      <w:r>
+        <w:t>)</w:t>
       </w:r>
     </w:p>
     <w:tbl>
@@ -1028,19 +1031,7 @@
               <w:rPr>
                 <w:b/>
               </w:rPr>
-              <w:t xml:space="preserve"> </w:t>
-            </w:r>
-            <w:r>
-              <w:rPr>
-                <w:b/>
-              </w:rPr>
-              <w:t>^</w:t>
-            </w:r>
-            <w:r>
-              <w:rPr>
-                <w:b/>
-              </w:rPr>
-              <w:t xml:space="preserve"> Q)</w:t>
+              <w:t xml:space="preserve"> ^ Q)</w:t>
             </w:r>
           </w:p>
         </w:tc>
@@ -1096,19 +1087,7 @@
               <w:rPr>
                 <w:b/>
               </w:rPr>
-              <w:t xml:space="preserve"> ^ Q)</w:t>
-            </w:r>
-            <w:r>
-              <w:rPr>
-                <w:b/>
-              </w:rPr>
-              <w:t xml:space="preserve"> v </w:t>
-            </w:r>
-            <w:r>
-              <w:rPr>
-                <w:b/>
-              </w:rPr>
-              <w:t>~(P ^ R)</w:t>
+              <w:t xml:space="preserve"> ^ Q) v ~(P ^ R)</w:t>
             </w:r>
           </w:p>
         </w:tc>

</xml_diff>